<commit_message>
Creada base de datos, un poco de CRUD de tiquetes
</commit_message>
<xml_diff>
--- a/REQS.docx
+++ b/REQS.docx
@@ -53,10 +53,7 @@
           </w:tcPr>
           <w:p>
             <w:r>
-              <w:t>REQ</w:t>
-            </w:r>
-            <w:r>
-              <w:t>T1</w:t>
+              <w:t>REQT1</w:t>
             </w:r>
           </w:p>
         </w:tc>
@@ -78,10 +75,7 @@
           </w:tcPr>
           <w:p>
             <w:r>
-              <w:t>REQ</w:t>
-            </w:r>
-            <w:r>
-              <w:t>T2</w:t>
+              <w:t>REQT2</w:t>
             </w:r>
           </w:p>
         </w:tc>
@@ -106,10 +100,7 @@
           </w:tcPr>
           <w:p>
             <w:r>
-              <w:t>REQ</w:t>
-            </w:r>
-            <w:r>
-              <w:t>T3</w:t>
+              <w:t>REQT3</w:t>
             </w:r>
           </w:p>
         </w:tc>
@@ -165,6 +156,74 @@
             <w:r>
               <w:t>Permitir la creación de encomiendas.</w:t>
             </w:r>
+          </w:p>
+        </w:tc>
+      </w:tr>
+      <w:tr>
+        <w:tc>
+          <w:tcPr>
+            <w:tcW w:w="4414" w:type="dxa"/>
+          </w:tcPr>
+          <w:p>
+            <w:r>
+              <w:t>REQT6</w:t>
+            </w:r>
+          </w:p>
+        </w:tc>
+        <w:tc>
+          <w:tcPr>
+            <w:tcW w:w="4414" w:type="dxa"/>
+          </w:tcPr>
+          <w:p>
+            <w:r>
+              <w:t>Ver los tiquetes actuales por línea.</w:t>
+            </w:r>
+          </w:p>
+        </w:tc>
+      </w:tr>
+      <w:tr>
+        <w:tc>
+          <w:tcPr>
+            <w:tcW w:w="4414" w:type="dxa"/>
+          </w:tcPr>
+          <w:p>
+            <w:r>
+              <w:t>REQT7</w:t>
+            </w:r>
+          </w:p>
+        </w:tc>
+        <w:tc>
+          <w:tcPr>
+            <w:tcW w:w="4414" w:type="dxa"/>
+          </w:tcPr>
+          <w:p>
+            <w:r>
+              <w:t>Ver los tiquetes totales.</w:t>
+            </w:r>
+          </w:p>
+        </w:tc>
+      </w:tr>
+      <w:tr>
+        <w:tc>
+          <w:tcPr>
+            <w:tcW w:w="4414" w:type="dxa"/>
+          </w:tcPr>
+          <w:p>
+            <w:r>
+              <w:t>REQT8</w:t>
+            </w:r>
+          </w:p>
+        </w:tc>
+        <w:tc>
+          <w:tcPr>
+            <w:tcW w:w="4414" w:type="dxa"/>
+          </w:tcPr>
+          <w:p>
+            <w:r>
+              <w:t>Ver un tiquete especifico.</w:t>
+            </w:r>
+            <w:bookmarkStart w:id="0" w:name="_GoBack"/>
+            <w:bookmarkEnd w:id="0"/>
           </w:p>
         </w:tc>
       </w:tr>
@@ -207,10 +266,7 @@
           </w:tcPr>
           <w:p>
             <w:r>
-              <w:t>REQ</w:t>
-            </w:r>
-            <w:r>
-              <w:t>L1</w:t>
+              <w:t>REQL1</w:t>
             </w:r>
           </w:p>
         </w:tc>
@@ -232,10 +288,7 @@
           </w:tcPr>
           <w:p>
             <w:r>
-              <w:t>REQ</w:t>
-            </w:r>
-            <w:r>
-              <w:t>L2</w:t>
+              <w:t>REQL2</w:t>
             </w:r>
           </w:p>
         </w:tc>
@@ -257,10 +310,7 @@
           </w:tcPr>
           <w:p>
             <w:r>
-              <w:t>REQ</w:t>
-            </w:r>
-            <w:r>
-              <w:t>L3</w:t>
+              <w:t>REQL3</w:t>
             </w:r>
           </w:p>
         </w:tc>
@@ -282,10 +332,7 @@
           </w:tcPr>
           <w:p>
             <w:r>
-              <w:t>REQ</w:t>
-            </w:r>
-            <w:r>
-              <w:t>L4</w:t>
+              <w:t>REQL4</w:t>
             </w:r>
           </w:p>
         </w:tc>
@@ -307,10 +354,8 @@
           </w:tcPr>
           <w:p>
             <w:r>
-              <w:t>REQ</w:t>
-            </w:r>
-            <w:r>
-              <w:t>L5</w:t>
+              <w:lastRenderedPageBreak/>
+              <w:t>REQL5</w:t>
             </w:r>
           </w:p>
         </w:tc>
@@ -351,7 +396,6 @@
     <w:p/>
     <w:p>
       <w:r>
-        <w:lastRenderedPageBreak/>
         <w:t>Otros requerimientos:</w:t>
       </w:r>
     </w:p>
@@ -511,10 +555,7 @@
         <w:t>.</w:t>
       </w:r>
     </w:p>
-    <w:p>
-      <w:bookmarkStart w:id="0" w:name="_GoBack"/>
-      <w:bookmarkEnd w:id="0"/>
-    </w:p>
+    <w:p/>
     <w:sectPr>
       <w:pgSz w:w="12240" w:h="15840"/>
       <w:pgMar w:top="1417" w:right="1701" w:bottom="1417" w:left="1701" w:header="708" w:footer="708" w:gutter="0"/>

</xml_diff>